<commit_message>
LR to be done
</commit_message>
<xml_diff>
--- a/Stock/minor/comments/reply to comments.docx
+++ b/Stock/minor/comments/reply to comments.docx
@@ -223,18 +223,7 @@
           <w:shd w:val="clear" w:color="auto" w:fill="FFFFFF"/>
           <w:lang w:eastAsia="zh-CN"/>
         </w:rPr>
-        <w:t>TODO</w:t>
-      </w:r>
-      <w:r>
-        <w:rPr>
-          <w:rFonts w:ascii="Arial" w:eastAsiaTheme="minorEastAsia" w:hAnsi="Arial" w:cs="Arial" w:hint="eastAsia"/>
-          <w:color w:val="222222"/>
-          <w:sz w:val="21"/>
-          <w:szCs w:val="21"/>
-          <w:shd w:val="clear" w:color="auto" w:fill="FFFFFF"/>
-          <w:lang w:eastAsia="zh-CN"/>
-        </w:rPr>
-        <w:t>.</w:t>
+        <w:t>The text segmentation algorithm is moved to Section 4.1. Before we introduce how we collect data we introduce the segmentation algorithm as a tool first. We think this way makes reader clearer.</w:t>
       </w:r>
     </w:p>
     <w:p>
@@ -264,6 +253,28 @@
           <w:lang w:eastAsia="zh-CN"/>
         </w:rPr>
       </w:pPr>
+      <w:r>
+        <w:rPr>
+          <w:rFonts w:ascii="Arial" w:eastAsiaTheme="minorEastAsia" w:hAnsi="Arial" w:cs="Arial" w:hint="eastAsia"/>
+          <w:color w:val="222222"/>
+          <w:sz w:val="21"/>
+          <w:szCs w:val="21"/>
+          <w:shd w:val="clear" w:color="auto" w:fill="FFFFFF"/>
+          <w:lang w:eastAsia="zh-CN"/>
+        </w:rPr>
+        <w:t xml:space="preserve">2. </w:t>
+      </w:r>
+      <w:r>
+        <w:rPr>
+          <w:rFonts w:ascii="Arial" w:eastAsiaTheme="minorEastAsia" w:hAnsi="Arial" w:cs="Arial" w:hint="eastAsia"/>
+          <w:color w:val="222222"/>
+          <w:sz w:val="21"/>
+          <w:szCs w:val="21"/>
+          <w:shd w:val="clear" w:color="auto" w:fill="FFFFFF"/>
+          <w:lang w:eastAsia="zh-CN"/>
+        </w:rPr>
+        <w:t>We move all the experimental results to Section 6.</w:t>
+      </w:r>
     </w:p>
     <w:p>
       <w:pPr>
@@ -370,6 +381,31 @@
         <w:pStyle w:val="a4"/>
         <w:jc w:val="both"/>
         <w:rPr>
+          <w:rFonts w:ascii="Arial" w:eastAsiaTheme="minorEastAsia" w:hAnsi="Arial" w:cs="Arial" w:hint="eastAsia"/>
+          <w:color w:val="222222"/>
+          <w:sz w:val="21"/>
+          <w:szCs w:val="21"/>
+          <w:shd w:val="clear" w:color="auto" w:fill="FFFFFF"/>
+          <w:lang w:eastAsia="zh-CN"/>
+        </w:rPr>
+      </w:pPr>
+      <w:r>
+        <w:rPr>
+          <w:rFonts w:ascii="Arial" w:eastAsiaTheme="minorEastAsia" w:hAnsi="Arial" w:cs="Arial" w:hint="eastAsia"/>
+          <w:color w:val="222222"/>
+          <w:sz w:val="21"/>
+          <w:szCs w:val="21"/>
+          <w:shd w:val="clear" w:color="auto" w:fill="FFFFFF"/>
+          <w:lang w:eastAsia="zh-CN"/>
+        </w:rPr>
+        <w:t>Ning Wang</w:t>
+      </w:r>
+    </w:p>
+    <w:p>
+      <w:pPr>
+        <w:pStyle w:val="a4"/>
+        <w:jc w:val="both"/>
+        <w:rPr>
           <w:rFonts w:ascii="Arial" w:eastAsiaTheme="minorEastAsia" w:hAnsi="Arial" w:cs="Arial"/>
           <w:color w:val="222222"/>
           <w:sz w:val="21"/>
@@ -378,6 +414,7 @@
           <w:lang w:eastAsia="zh-CN"/>
         </w:rPr>
       </w:pPr>
+      <w:proofErr w:type="spellStart"/>
       <w:r>
         <w:rPr>
           <w:rFonts w:ascii="Arial" w:eastAsiaTheme="minorEastAsia" w:hAnsi="Arial" w:cs="Arial" w:hint="eastAsia"/>
@@ -387,8 +424,33 @@
           <w:shd w:val="clear" w:color="auto" w:fill="FFFFFF"/>
           <w:lang w:eastAsia="zh-CN"/>
         </w:rPr>
-        <w:t>Ning Wang</w:t>
-      </w:r>
+        <w:t>Shanhui</w:t>
+      </w:r>
+      <w:proofErr w:type="spellEnd"/>
+      <w:r>
+        <w:rPr>
+          <w:rFonts w:ascii="Arial" w:eastAsiaTheme="minorEastAsia" w:hAnsi="Arial" w:cs="Arial" w:hint="eastAsia"/>
+          <w:color w:val="222222"/>
+          <w:sz w:val="21"/>
+          <w:szCs w:val="21"/>
+          <w:shd w:val="clear" w:color="auto" w:fill="FFFFFF"/>
+          <w:lang w:eastAsia="zh-CN"/>
+        </w:rPr>
+        <w:t xml:space="preserve"> </w:t>
+      </w:r>
+      <w:proofErr w:type="spellStart"/>
+      <w:r>
+        <w:rPr>
+          <w:rFonts w:ascii="Arial" w:eastAsiaTheme="minorEastAsia" w:hAnsi="Arial" w:cs="Arial" w:hint="eastAsia"/>
+          <w:color w:val="222222"/>
+          <w:sz w:val="21"/>
+          <w:szCs w:val="21"/>
+          <w:shd w:val="clear" w:color="auto" w:fill="FFFFFF"/>
+          <w:lang w:eastAsia="zh-CN"/>
+        </w:rPr>
+        <w:t>Ke</w:t>
+      </w:r>
+      <w:proofErr w:type="spellEnd"/>
     </w:p>
     <w:p>
       <w:pPr>
@@ -1518,17 +1580,7 @@
           <w:sz w:val="24"/>
           <w:szCs w:val="24"/>
         </w:rPr>
-        <w:t xml:space="preserve"> 2) T</w:t>
-      </w:r>
-      <w:r>
-        <w:rPr>
-          <w:rFonts w:ascii="Times New Roman" w:eastAsia="宋体" w:hAnsi="Times New Roman" w:cs="Times New Roman" w:hint="eastAsia"/>
-          <w:color w:val="FF0000"/>
-          <w:kern w:val="0"/>
-          <w:sz w:val="24"/>
-          <w:szCs w:val="24"/>
-        </w:rPr>
-        <w:t xml:space="preserve">he 522 persons are celebrities in the financial industry. They are opinion leaders and </w:t>
+        <w:t xml:space="preserve"> 2) The 522 persons are celebrities in the financial industry. They are opinion leaders and </w:t>
       </w:r>
       <w:proofErr w:type="spellStart"/>
       <w:r>
@@ -1550,17 +1602,7 @@
           <w:sz w:val="24"/>
           <w:szCs w:val="24"/>
         </w:rPr>
-        <w:t xml:space="preserve"> blog only lists these 522 persons. </w:t>
-      </w:r>
-      <w:r>
-        <w:rPr>
-          <w:rFonts w:ascii="Times New Roman" w:eastAsia="宋体" w:hAnsi="Times New Roman" w:cs="Times New Roman" w:hint="eastAsia"/>
-          <w:color w:val="FF0000"/>
-          <w:kern w:val="0"/>
-          <w:sz w:val="24"/>
-          <w:szCs w:val="24"/>
-        </w:rPr>
-        <w:t xml:space="preserve">We have explained these two reasons </w:t>
+        <w:t xml:space="preserve"> blog only lists these 522 persons. We have explained these two reasons </w:t>
       </w:r>
       <w:r>
         <w:rPr>
@@ -1636,7 +1678,7 @@
         </w:tabs>
         <w:jc w:val="left"/>
         <w:rPr>
-          <w:rFonts w:ascii="Times New Roman" w:eastAsia="宋体" w:hAnsi="Times New Roman" w:cs="Times New Roman" w:hint="eastAsia"/>
+          <w:rFonts w:ascii="Times New Roman" w:eastAsia="宋体" w:hAnsi="Times New Roman" w:cs="Times New Roman"/>
           <w:color w:val="FF0000"/>
           <w:kern w:val="0"/>
           <w:sz w:val="24"/>
@@ -1708,7 +1750,7 @@
         </w:tabs>
         <w:jc w:val="left"/>
         <w:rPr>
-          <w:rFonts w:ascii="Times New Roman" w:eastAsia="宋体" w:hAnsi="Times New Roman" w:cs="Times New Roman" w:hint="eastAsia"/>
+          <w:rFonts w:ascii="Times New Roman" w:eastAsia="宋体" w:hAnsi="Times New Roman" w:cs="Times New Roman"/>
           <w:color w:val="000000"/>
           <w:kern w:val="0"/>
           <w:sz w:val="24"/>
@@ -1746,26 +1788,6 @@
           <w:szCs w:val="24"/>
         </w:rPr>
       </w:pPr>
-      <w:r>
-        <w:rPr>
-          <w:rFonts w:ascii="Times New Roman" w:eastAsia="宋体" w:hAnsi="Times New Roman" w:cs="Times New Roman"/>
-          <w:color w:val="000000"/>
-          <w:kern w:val="0"/>
-          <w:sz w:val="24"/>
-          <w:szCs w:val="24"/>
-        </w:rPr>
-        <w:t>Latex</w:t>
-      </w:r>
-      <w:r>
-        <w:rPr>
-          <w:rFonts w:ascii="Times New Roman" w:eastAsia="宋体" w:hAnsi="Times New Roman" w:cs="Times New Roman"/>
-          <w:color w:val="000000"/>
-          <w:kern w:val="0"/>
-          <w:sz w:val="24"/>
-          <w:szCs w:val="24"/>
-        </w:rPr>
-        <w:t>中文</w:t>
-      </w:r>
     </w:p>
     <w:p>
       <w:pPr>
@@ -1790,13 +1812,53 @@
         </w:tabs>
         <w:jc w:val="left"/>
         <w:rPr>
-          <w:rFonts w:ascii="Times New Roman" w:eastAsia="宋体" w:hAnsi="Times New Roman" w:cs="Times New Roman" w:hint="eastAsia"/>
-          <w:color w:val="000000"/>
-          <w:kern w:val="0"/>
-          <w:sz w:val="24"/>
-          <w:szCs w:val="24"/>
-        </w:rPr>
-      </w:pPr>
+          <w:rFonts w:ascii="Times New Roman" w:eastAsia="宋体" w:hAnsi="Times New Roman" w:cs="Times New Roman"/>
+          <w:color w:val="000000"/>
+          <w:kern w:val="0"/>
+          <w:sz w:val="24"/>
+          <w:szCs w:val="24"/>
+        </w:rPr>
+      </w:pPr>
+      <w:r>
+        <w:rPr>
+          <w:rFonts w:ascii="Times New Roman" w:eastAsia="宋体" w:hAnsi="Times New Roman" w:cs="Times New Roman" w:hint="eastAsia"/>
+          <w:color w:val="000000"/>
+          <w:kern w:val="0"/>
+          <w:sz w:val="24"/>
+          <w:szCs w:val="24"/>
+        </w:rPr>
+        <w:t xml:space="preserve">2. </w:t>
+      </w:r>
+      <w:r>
+        <w:rPr>
+          <w:rFonts w:ascii="Times New Roman" w:eastAsia="宋体" w:hAnsi="Times New Roman" w:cs="Times New Roman"/>
+          <w:color w:val="000000"/>
+          <w:kern w:val="0"/>
+          <w:sz w:val="24"/>
+          <w:szCs w:val="24"/>
+        </w:rPr>
+        <w:t xml:space="preserve">The 'recent work' section seems to be a thorough review on the topic, yet I think one of the following papers could be additionally </w:t>
+      </w:r>
+      <w:r>
+        <w:rPr>
+          <w:rFonts w:ascii="Times New Roman" w:eastAsia="宋体" w:hAnsi="Times New Roman" w:cs="Times New Roman"/>
+          <w:color w:val="000000"/>
+          <w:kern w:val="0"/>
+          <w:sz w:val="24"/>
+          <w:szCs w:val="24"/>
+        </w:rPr>
+        <w:t>referred</w:t>
+      </w:r>
+      <w:r>
+        <w:rPr>
+          <w:rFonts w:ascii="Times New Roman" w:eastAsia="宋体" w:hAnsi="Times New Roman" w:cs="Times New Roman"/>
+          <w:color w:val="000000"/>
+          <w:kern w:val="0"/>
+          <w:sz w:val="24"/>
+          <w:szCs w:val="24"/>
+        </w:rPr>
+        <w:t xml:space="preserve"> to, since it is a good example of similar, yet a bit different methodological approach and similar, yet different (US stock market) application as well as similar, yet a bit different data source (twitter).</w:t>
+      </w:r>
     </w:p>
     <w:p>
       <w:pPr>
@@ -1821,55 +1883,13 @@
         </w:tabs>
         <w:jc w:val="left"/>
         <w:rPr>
-          <w:rFonts w:ascii="Times New Roman" w:eastAsia="宋体" w:hAnsi="Times New Roman" w:cs="Times New Roman"/>
-          <w:color w:val="000000"/>
-          <w:kern w:val="0"/>
-          <w:sz w:val="24"/>
-          <w:szCs w:val="24"/>
-        </w:rPr>
-      </w:pPr>
-      <w:bookmarkStart w:id="0" w:name="_GoBack"/>
-      <w:bookmarkEnd w:id="0"/>
-      <w:r>
-        <w:rPr>
-          <w:rFonts w:ascii="Times New Roman" w:eastAsia="宋体" w:hAnsi="Times New Roman" w:cs="Times New Roman" w:hint="eastAsia"/>
-          <w:color w:val="000000"/>
-          <w:kern w:val="0"/>
-          <w:sz w:val="24"/>
-          <w:szCs w:val="24"/>
-        </w:rPr>
-        <w:t xml:space="preserve">2. </w:t>
-      </w:r>
-      <w:r>
-        <w:rPr>
-          <w:rFonts w:ascii="Times New Roman" w:eastAsia="宋体" w:hAnsi="Times New Roman" w:cs="Times New Roman"/>
-          <w:color w:val="000000"/>
-          <w:kern w:val="0"/>
-          <w:sz w:val="24"/>
-          <w:szCs w:val="24"/>
-        </w:rPr>
-        <w:t xml:space="preserve">The 'recent work' section seems to be a thorough review on the topic, yet I think one of the following papers could be additionally </w:t>
-      </w:r>
-      <w:r>
-        <w:rPr>
-          <w:rFonts w:ascii="Times New Roman" w:eastAsia="宋体" w:hAnsi="Times New Roman" w:cs="Times New Roman"/>
-          <w:color w:val="000000"/>
-          <w:kern w:val="0"/>
-          <w:sz w:val="24"/>
-          <w:szCs w:val="24"/>
-        </w:rPr>
-        <w:t>referred</w:t>
-      </w:r>
-      <w:r>
-        <w:rPr>
-          <w:rFonts w:ascii="Times New Roman" w:eastAsia="宋体" w:hAnsi="Times New Roman" w:cs="Times New Roman"/>
-          <w:color w:val="000000"/>
-          <w:kern w:val="0"/>
-          <w:sz w:val="24"/>
-          <w:szCs w:val="24"/>
-        </w:rPr>
-        <w:t xml:space="preserve"> to, since it is a good example of similar, yet a bit different methodological approach and similar, yet different (US stock market) application as well as similar, yet a bit different data source (twitter).</w:t>
-      </w:r>
+          <w:rFonts w:ascii="Times New Roman" w:eastAsia="宋体" w:hAnsi="Times New Roman" w:cs="Times New Roman" w:hint="eastAsia"/>
+          <w:color w:val="000000"/>
+          <w:kern w:val="0"/>
+          <w:sz w:val="24"/>
+          <w:szCs w:val="24"/>
+        </w:rPr>
+      </w:pPr>
     </w:p>
     <w:p>
       <w:pPr>
@@ -2627,6 +2647,8 @@
           <w:szCs w:val="24"/>
         </w:rPr>
       </w:pPr>
+      <w:bookmarkStart w:id="0" w:name="_GoBack"/>
+      <w:bookmarkEnd w:id="0"/>
     </w:p>
     <w:p>
       <w:pPr>

</xml_diff>